<commit_message>
updated screenshots for new design
</commit_message>
<xml_diff>
--- a/Final Documentation/User_Guide_Trusted_News_Code (Final).docx
+++ b/Final Documentation/User_Guide_Trusted_News_Code (Final).docx
@@ -40,8 +40,6 @@
                 <w:szCs w:val="24"/>
               </w:rPr>
             </w:pPr>
-            <w:bookmarkStart w:id="0" w:name="_GoBack"/>
-            <w:bookmarkEnd w:id="0"/>
             <w:r>
               <w:rPr>
                 <w:rFonts w:ascii="Calibri" w:eastAsia="Calibri" w:hAnsi="Calibri" w:cs="Calibri"/>
@@ -2515,12 +2513,12 @@
           <w:numId w:val="0"/>
         </w:numPr>
       </w:pPr>
-      <w:bookmarkStart w:id="1" w:name="_Toc526694368"/>
+      <w:bookmarkStart w:id="0" w:name="_Toc526694368"/>
       <w:r>
         <w:lastRenderedPageBreak/>
         <w:t>Introduction</w:t>
       </w:r>
-      <w:bookmarkEnd w:id="1"/>
+      <w:bookmarkEnd w:id="0"/>
     </w:p>
     <w:p>
       <w:pPr>
@@ -2548,11 +2546,11 @@
         <w:spacing w:after="240"/>
         <w:jc w:val="left"/>
       </w:pPr>
-      <w:bookmarkStart w:id="2" w:name="_Toc526694369"/>
+      <w:bookmarkStart w:id="1" w:name="_Toc526694369"/>
       <w:r>
         <w:t>Description</w:t>
       </w:r>
-      <w:bookmarkEnd w:id="2"/>
+      <w:bookmarkEnd w:id="1"/>
     </w:p>
     <w:p>
       <w:pPr>
@@ -2644,11 +2642,11 @@
       <w:r>
         <w:t xml:space="preserve"> </w:t>
       </w:r>
-      <w:bookmarkStart w:id="3" w:name="_Toc526694370"/>
+      <w:bookmarkStart w:id="2" w:name="_Toc526694370"/>
       <w:r>
         <w:t>Requirements</w:t>
       </w:r>
-      <w:bookmarkEnd w:id="3"/>
+      <w:bookmarkEnd w:id="2"/>
     </w:p>
     <w:p>
       <w:pPr>
@@ -2658,14 +2656,14 @@
           <w:numId w:val="15"/>
         </w:numPr>
       </w:pPr>
-      <w:bookmarkStart w:id="4" w:name="_Toc526694371"/>
+      <w:bookmarkStart w:id="3" w:name="_Toc526694371"/>
       <w:r>
         <w:t xml:space="preserve">System </w:t>
       </w:r>
       <w:r>
         <w:t>Requirements</w:t>
       </w:r>
-      <w:bookmarkEnd w:id="4"/>
+      <w:bookmarkEnd w:id="3"/>
     </w:p>
     <w:p>
       <w:pPr>
@@ -2984,26 +2982,28 @@
         </w:numPr>
         <w:spacing w:before="240"/>
       </w:pPr>
-      <w:bookmarkStart w:id="5" w:name="_Toc526694372"/>
+      <w:bookmarkStart w:id="4" w:name="_Toc526694372"/>
       <w:r>
         <w:lastRenderedPageBreak/>
         <w:t>Installation</w:t>
       </w:r>
-      <w:bookmarkEnd w:id="5"/>
+      <w:bookmarkEnd w:id="4"/>
     </w:p>
     <w:p>
       <w:pPr>
         <w:pStyle w:val="Heading2"/>
         <w:spacing w:after="240"/>
-      </w:pPr>
-      <w:bookmarkStart w:id="6" w:name="_Toc526694373"/>
+        <w:ind w:left="10"/>
+      </w:pPr>
+      <w:bookmarkStart w:id="5" w:name="_Toc526694373"/>
       <w:r>
         <w:t>Step 1: (Download Code)</w:t>
       </w:r>
-      <w:bookmarkEnd w:id="6"/>
-    </w:p>
-    <w:p>
-      <w:pPr>
+      <w:bookmarkEnd w:id="5"/>
+    </w:p>
+    <w:p>
+      <w:pPr>
+        <w:ind w:left="730"/>
         <w:jc w:val="left"/>
       </w:pPr>
       <w:r>
@@ -3045,63 +3045,17 @@
         <w:jc w:val="left"/>
       </w:pPr>
       <w:r>
-        <w:t>(</w:t>
-      </w:r>
-      <w:r>
-        <w:t>Note) Your</w:t>
-      </w:r>
-      <w:r>
-        <w:t xml:space="preserve"> directory path (C:\</w:t>
-      </w:r>
-      <w:proofErr w:type="spellStart"/>
-      <w:r>
-        <w:t>xxxx</w:t>
-      </w:r>
-      <w:proofErr w:type="spellEnd"/>
-      <w:r>
-        <w:t>\</w:t>
-      </w:r>
-      <w:proofErr w:type="spellStart"/>
-      <w:r>
-        <w:t>xxxx</w:t>
-      </w:r>
-      <w:proofErr w:type="spellEnd"/>
-      <w:r>
-        <w:t>\</w:t>
-      </w:r>
-      <w:proofErr w:type="spellStart"/>
-      <w:r>
-        <w:t>src</w:t>
-      </w:r>
-      <w:proofErr w:type="spellEnd"/>
-      <w:r>
-        <w:t xml:space="preserve">) may look different depending on where you install the </w:t>
-      </w:r>
-      <w:proofErr w:type="spellStart"/>
-      <w:r>
-        <w:t>src</w:t>
-      </w:r>
-      <w:proofErr w:type="spellEnd"/>
-      <w:r>
-        <w:t xml:space="preserve"> code.</w:t>
-      </w:r>
-    </w:p>
-    <w:p>
-      <w:pPr>
-        <w:jc w:val="left"/>
-      </w:pPr>
-      <w:r>
         <w:rPr>
           <w:noProof/>
         </w:rPr>
         <w:drawing>
-          <wp:anchor distT="0" distB="0" distL="114300" distR="114300" simplePos="0" relativeHeight="251659264" behindDoc="0" locked="0" layoutInCell="1" allowOverlap="1" wp14:anchorId="5D60B4DD" wp14:editId="72ACDAA9">
+          <wp:anchor distT="0" distB="0" distL="114300" distR="114300" simplePos="0" relativeHeight="251659264" behindDoc="0" locked="0" layoutInCell="1" allowOverlap="1" wp14:anchorId="5D60B4DD" wp14:editId="1DF935D8">
             <wp:simplePos x="0" y="0"/>
             <wp:positionH relativeFrom="margin">
-              <wp:align>center</wp:align>
+              <wp:posOffset>61595</wp:posOffset>
             </wp:positionH>
             <wp:positionV relativeFrom="paragraph">
-              <wp:posOffset>262890</wp:posOffset>
+              <wp:posOffset>539115</wp:posOffset>
             </wp:positionV>
             <wp:extent cx="6276975" cy="3181350"/>
             <wp:effectExtent l="0" t="0" r="9525" b="0"/>
@@ -3144,6 +3098,47 @@
           </wp:anchor>
         </w:drawing>
       </w:r>
+      <w:r>
+        <w:t>(</w:t>
+      </w:r>
+      <w:r>
+        <w:t>Note) Your</w:t>
+      </w:r>
+      <w:r>
+        <w:t xml:space="preserve"> directory path (C:\</w:t>
+      </w:r>
+      <w:proofErr w:type="spellStart"/>
+      <w:r>
+        <w:t>xxxx</w:t>
+      </w:r>
+      <w:proofErr w:type="spellEnd"/>
+      <w:r>
+        <w:t>\</w:t>
+      </w:r>
+      <w:proofErr w:type="spellStart"/>
+      <w:r>
+        <w:t>xxxx</w:t>
+      </w:r>
+      <w:proofErr w:type="spellEnd"/>
+      <w:r>
+        <w:t>\</w:t>
+      </w:r>
+      <w:proofErr w:type="spellStart"/>
+      <w:r>
+        <w:t>src</w:t>
+      </w:r>
+      <w:proofErr w:type="spellEnd"/>
+      <w:r>
+        <w:t xml:space="preserve">) may look different depending on where you install the </w:t>
+      </w:r>
+      <w:proofErr w:type="spellStart"/>
+      <w:r>
+        <w:t>src</w:t>
+      </w:r>
+      <w:proofErr w:type="spellEnd"/>
+      <w:r>
+        <w:t xml:space="preserve"> code.</w:t>
+      </w:r>
     </w:p>
     <w:p>
       <w:pPr>
@@ -3154,18 +3149,20 @@
     <w:p>
       <w:pPr>
         <w:pStyle w:val="Heading2"/>
-      </w:pPr>
-      <w:bookmarkStart w:id="7" w:name="_Toc526694374"/>
+        <w:ind w:left="10"/>
+      </w:pPr>
+      <w:bookmarkStart w:id="6" w:name="_Toc526694374"/>
       <w:r>
         <w:t>Step 2:</w:t>
       </w:r>
       <w:r>
         <w:t xml:space="preserve"> (Install Modules)</w:t>
       </w:r>
-      <w:bookmarkEnd w:id="7"/>
-    </w:p>
-    <w:p>
-      <w:pPr>
+      <w:bookmarkEnd w:id="6"/>
+    </w:p>
+    <w:p>
+      <w:pPr>
+        <w:spacing w:before="240"/>
         <w:jc w:val="left"/>
       </w:pPr>
       <w:r>
@@ -3200,23 +3197,28 @@
     <w:p>
       <w:pPr>
         <w:pStyle w:val="ListParagraph"/>
-        <w:numPr>
-          <w:ilvl w:val="0"/>
-          <w:numId w:val="10"/>
-        </w:numPr>
+        <w:spacing w:after="0"/>
+        <w:ind w:left="1441"/>
+      </w:pPr>
+    </w:p>
+    <w:p>
+      <w:pPr>
+        <w:pStyle w:val="ListParagraph"/>
+        <w:spacing w:after="0"/>
+        <w:ind w:left="1441"/>
       </w:pPr>
       <w:r>
         <w:rPr>
           <w:noProof/>
         </w:rPr>
         <w:drawing>
-          <wp:anchor distT="0" distB="0" distL="114300" distR="114300" simplePos="0" relativeHeight="251660288" behindDoc="0" locked="0" layoutInCell="1" allowOverlap="1" wp14:anchorId="4EE42A1C" wp14:editId="6346AAF0">
+          <wp:anchor distT="0" distB="0" distL="114300" distR="114300" simplePos="0" relativeHeight="251672576" behindDoc="0" locked="0" layoutInCell="1" allowOverlap="1" wp14:anchorId="66D0751E" wp14:editId="4F1005A2">
             <wp:simplePos x="0" y="0"/>
-            <wp:positionH relativeFrom="margin">
-              <wp:align>center</wp:align>
+            <wp:positionH relativeFrom="column">
+              <wp:posOffset>1276350</wp:posOffset>
             </wp:positionH>
             <wp:positionV relativeFrom="paragraph">
-              <wp:posOffset>347345</wp:posOffset>
+              <wp:posOffset>-4445</wp:posOffset>
             </wp:positionV>
             <wp:extent cx="3848100" cy="1101090"/>
             <wp:effectExtent l="0" t="0" r="0" b="3810"/>
@@ -3256,30 +3258,23 @@
                 </pic:pic>
               </a:graphicData>
             </a:graphic>
-            <wp14:sizeRelH relativeFrom="margin">
-              <wp14:pctWidth>0</wp14:pctWidth>
-            </wp14:sizeRelH>
-            <wp14:sizeRelV relativeFrom="margin">
-              <wp14:pctHeight>0</wp14:pctHeight>
-            </wp14:sizeRelV>
           </wp:anchor>
         </w:drawing>
       </w:r>
-      <w:r>
-        <w:t>p</w:t>
-      </w:r>
-      <w:r>
-        <w:t>ip install newspaper3k</w:t>
-      </w:r>
-    </w:p>
-    <w:p>
-      <w:pPr>
-        <w:jc w:val="left"/>
-      </w:pPr>
-    </w:p>
-    <w:p>
-      <w:pPr>
-        <w:jc w:val="left"/>
+    </w:p>
+    <w:p>
+      <w:pPr>
+        <w:pStyle w:val="ListParagraph"/>
+        <w:ind w:left="1441"/>
+      </w:pPr>
+    </w:p>
+    <w:p>
+      <w:pPr>
+        <w:pStyle w:val="ListParagraph"/>
+        <w:numPr>
+          <w:ilvl w:val="0"/>
+          <w:numId w:val="10"/>
+        </w:numPr>
       </w:pPr>
       <w:r>
         <w:rPr>
@@ -3287,13 +3282,13 @@
         </w:rPr>
         <w:lastRenderedPageBreak/>
         <w:drawing>
-          <wp:anchor distT="0" distB="0" distL="114300" distR="114300" simplePos="0" relativeHeight="251661312" behindDoc="0" locked="0" layoutInCell="1" allowOverlap="1" wp14:anchorId="6E9F1362" wp14:editId="394B37B7">
+          <wp:anchor distT="0" distB="0" distL="114300" distR="114300" simplePos="0" relativeHeight="251661312" behindDoc="0" locked="0" layoutInCell="1" allowOverlap="1" wp14:anchorId="6E9F1362" wp14:editId="5591DD81">
             <wp:simplePos x="0" y="0"/>
             <wp:positionH relativeFrom="margin">
-              <wp:posOffset>1304925</wp:posOffset>
+              <wp:posOffset>1275080</wp:posOffset>
             </wp:positionH>
             <wp:positionV relativeFrom="paragraph">
-              <wp:posOffset>366395</wp:posOffset>
+              <wp:posOffset>359410</wp:posOffset>
             </wp:positionV>
             <wp:extent cx="3850005" cy="1130300"/>
             <wp:effectExtent l="0" t="0" r="0" b="0"/>
@@ -3342,15 +3337,15 @@
           </wp:anchor>
         </w:drawing>
       </w:r>
-    </w:p>
-    <w:p>
-      <w:pPr>
-        <w:ind w:left="0" w:firstLine="0"/>
-      </w:pPr>
-    </w:p>
-    <w:p>
-      <w:pPr>
-        <w:ind w:left="0" w:firstLine="0"/>
+      <w:r>
+        <w:t>p</w:t>
+      </w:r>
+      <w:r>
+        <w:t>ip install newspaper3k</w:t>
+      </w:r>
+    </w:p>
+    <w:p>
+      <w:pPr>
         <w:jc w:val="left"/>
       </w:pPr>
     </w:p>
@@ -3362,23 +3357,25 @@
           <w:numId w:val="0"/>
         </w:numPr>
       </w:pPr>
-      <w:bookmarkStart w:id="8" w:name="_Toc526670392"/>
-      <w:bookmarkStart w:id="9" w:name="_Toc526694375"/>
+      <w:bookmarkStart w:id="7" w:name="_Toc526670392"/>
+      <w:bookmarkStart w:id="8" w:name="_Toc526694375"/>
       <w:r>
         <w:t>Operation</w:t>
       </w:r>
+      <w:bookmarkEnd w:id="7"/>
       <w:bookmarkEnd w:id="8"/>
+    </w:p>
+    <w:p>
+      <w:pPr>
+        <w:pStyle w:val="Heading2"/>
+        <w:spacing w:after="240"/>
+        <w:ind w:left="10"/>
+      </w:pPr>
+      <w:bookmarkStart w:id="9" w:name="_Toc526694376"/>
+      <w:r>
+        <w:t>Step 1: (Run the Program)</w:t>
+      </w:r>
       <w:bookmarkEnd w:id="9"/>
-    </w:p>
-    <w:p>
-      <w:pPr>
-        <w:pStyle w:val="Heading2"/>
-      </w:pPr>
-      <w:bookmarkStart w:id="10" w:name="_Toc526694376"/>
-      <w:r>
-        <w:t>Step 1: (Run the Program)</w:t>
-      </w:r>
-      <w:bookmarkEnd w:id="10"/>
     </w:p>
     <w:p>
       <w:r>
@@ -3418,7 +3415,7 @@
           <w:noProof/>
         </w:rPr>
         <w:drawing>
-          <wp:anchor distT="0" distB="0" distL="114300" distR="114300" simplePos="0" relativeHeight="251669504" behindDoc="0" locked="0" layoutInCell="1" allowOverlap="1" wp14:anchorId="0B7BCD41" wp14:editId="04473BC1">
+          <wp:anchor distT="0" distB="0" distL="114300" distR="114300" simplePos="0" relativeHeight="251669504" behindDoc="0" locked="0" layoutInCell="1" allowOverlap="1" wp14:anchorId="0B7BCD41" wp14:editId="6BCDBB60">
             <wp:simplePos x="0" y="0"/>
             <wp:positionH relativeFrom="margin">
               <wp:align>center</wp:align>
@@ -3485,7 +3482,12 @@
         <w:t xml:space="preserve"> directory type:  python __main__.py </w:t>
       </w:r>
     </w:p>
-    <w:p/>
+    <w:p>
+      <w:pPr>
+        <w:pStyle w:val="ListParagraph"/>
+        <w:ind w:left="1441"/>
+      </w:pPr>
+    </w:p>
     <w:p>
       <w:pPr>
         <w:pStyle w:val="ListParagraph"/>
@@ -3495,67 +3497,22 @@
         </w:numPr>
       </w:pPr>
       <w:r>
-        <w:t xml:space="preserve">Program will start retrieving articles, and displaying capture information on command prompt standard output (as shown below)  </w:t>
-      </w:r>
-    </w:p>
-    <w:p>
-      <w:pPr>
-        <w:pStyle w:val="ListParagraph"/>
-      </w:pPr>
-    </w:p>
-    <w:p>
-      <w:pPr>
-        <w:pStyle w:val="ListParagraph"/>
-        <w:ind w:left="1441"/>
-      </w:pPr>
-      <w:r>
-        <w:t xml:space="preserve">(Note) Please be patient as this will take some time as program retrieves articles from multiple sources and populates database. </w:t>
-      </w:r>
-      <w:r>
-        <w:t>The errors you see below are not presented to normal users accessing the TNC program through the internet. These are only visible to the administrator of the TNC program. The errors are showing when articles cannot be downloaded, and therefore cannot be parsed.</w:t>
-      </w:r>
-    </w:p>
-    <w:p>
-      <w:pPr>
-        <w:pStyle w:val="ListParagraph"/>
-        <w:ind w:left="1441"/>
-      </w:pPr>
-    </w:p>
-    <w:p>
-      <w:pPr>
-        <w:pStyle w:val="ListParagraph"/>
-        <w:ind w:left="1441"/>
-      </w:pPr>
-    </w:p>
-    <w:p>
-      <w:pPr>
-        <w:pStyle w:val="ListParagraph"/>
-        <w:ind w:left="1441"/>
-      </w:pPr>
-    </w:p>
-    <w:p>
-      <w:pPr>
-        <w:pStyle w:val="ListParagraph"/>
-        <w:ind w:left="1441"/>
-      </w:pPr>
-      <w:r>
         <w:rPr>
           <w:noProof/>
         </w:rPr>
-        <w:lastRenderedPageBreak/>
         <w:drawing>
-          <wp:anchor distT="0" distB="0" distL="114300" distR="114300" simplePos="0" relativeHeight="251670528" behindDoc="0" locked="0" layoutInCell="1" allowOverlap="1" wp14:anchorId="2C34C887" wp14:editId="5B9B59EC">
+          <wp:anchor distT="0" distB="0" distL="114300" distR="114300" simplePos="0" relativeHeight="251673600" behindDoc="0" locked="0" layoutInCell="1" allowOverlap="1" wp14:anchorId="5024DA08" wp14:editId="549E9B30">
             <wp:simplePos x="0" y="0"/>
-            <wp:positionH relativeFrom="margin">
-              <wp:align>center</wp:align>
+            <wp:positionH relativeFrom="column">
+              <wp:posOffset>247650</wp:posOffset>
             </wp:positionH>
             <wp:positionV relativeFrom="paragraph">
-              <wp:posOffset>64770</wp:posOffset>
+              <wp:posOffset>320040</wp:posOffset>
             </wp:positionV>
-            <wp:extent cx="5486400" cy="2580640"/>
-            <wp:effectExtent l="0" t="0" r="0" b="0"/>
+            <wp:extent cx="5953125" cy="1824355"/>
+            <wp:effectExtent l="0" t="0" r="9525" b="4445"/>
             <wp:wrapTopAndBottom/>
-            <wp:docPr id="15" name="Picture 15"/>
+            <wp:docPr id="4" name="Picture 4"/>
             <wp:cNvGraphicFramePr>
               <a:graphicFrameLocks xmlns:a="http://schemas.openxmlformats.org/drawingml/2006/main" noChangeAspect="1"/>
             </wp:cNvGraphicFramePr>
@@ -3581,7 +3538,7 @@
                   <pic:spPr>
                     <a:xfrm>
                       <a:off x="0" y="0"/>
-                      <a:ext cx="5486400" cy="2580640"/>
+                      <a:ext cx="5953125" cy="1824355"/>
                     </a:xfrm>
                     <a:prstGeom prst="rect">
                       <a:avLst/>
@@ -3599,29 +3556,44 @@
           </wp:anchor>
         </w:drawing>
       </w:r>
-    </w:p>
-    <w:p>
-      <w:pPr>
-        <w:pStyle w:val="ListParagraph"/>
-        <w:numPr>
-          <w:ilvl w:val="0"/>
-          <w:numId w:val="13"/>
-        </w:numPr>
-      </w:pPr>
       <w:r>
         <w:t>Website is running, and program is operating once the following page is displayed:</w:t>
       </w:r>
     </w:p>
     <w:p>
+      <w:pPr>
+        <w:pStyle w:val="Heading2"/>
+        <w:ind w:left="10"/>
+      </w:pPr>
+      <w:r>
+        <w:lastRenderedPageBreak/>
+        <w:t>Step 2: (Using Website)</w:t>
+      </w:r>
+    </w:p>
+    <w:p>
+      <w:pPr>
+        <w:jc w:val="left"/>
+        <w:rPr>
+          <w:noProof/>
+        </w:rPr>
+      </w:pPr>
       <w:r>
         <w:rPr>
           <w:noProof/>
         </w:rPr>
         <w:drawing>
-          <wp:inline distT="0" distB="0" distL="0" distR="0" wp14:anchorId="1C4B6A08" wp14:editId="142F6949">
-            <wp:extent cx="6276975" cy="1809750"/>
-            <wp:effectExtent l="0" t="0" r="9525" b="0"/>
-            <wp:docPr id="16" name="Picture 16"/>
+          <wp:anchor distT="0" distB="0" distL="114300" distR="114300" simplePos="0" relativeHeight="251674624" behindDoc="0" locked="0" layoutInCell="1" allowOverlap="1" wp14:anchorId="7EFAFB4E" wp14:editId="0C64B93D">
+            <wp:simplePos x="0" y="0"/>
+            <wp:positionH relativeFrom="margin">
+              <wp:align>right</wp:align>
+            </wp:positionH>
+            <wp:positionV relativeFrom="paragraph">
+              <wp:posOffset>966470</wp:posOffset>
+            </wp:positionV>
+            <wp:extent cx="6400800" cy="3400425"/>
+            <wp:effectExtent l="0" t="0" r="0" b="9525"/>
+            <wp:wrapTopAndBottom/>
+            <wp:docPr id="9" name="Picture 9"/>
             <wp:cNvGraphicFramePr>
               <a:graphicFrameLocks xmlns:a="http://schemas.openxmlformats.org/drawingml/2006/main" noChangeAspect="1"/>
             </wp:cNvGraphicFramePr>
@@ -3633,7 +3605,13 @@
                     <pic:cNvPicPr/>
                   </pic:nvPicPr>
                   <pic:blipFill>
-                    <a:blip r:embed="rId14"/>
+                    <a:blip r:embed="rId14" cstate="print">
+                      <a:extLst>
+                        <a:ext uri="{28A0092B-C50C-407E-A947-70E740481C1C}">
+                          <a14:useLocalDpi xmlns:a14="http://schemas.microsoft.com/office/drawing/2010/main" val="0"/>
+                        </a:ext>
+                      </a:extLst>
+                    </a:blip>
                     <a:stretch>
                       <a:fillRect/>
                     </a:stretch>
@@ -3641,7 +3619,7 @@
                   <pic:spPr>
                     <a:xfrm>
                       <a:off x="0" y="0"/>
-                      <a:ext cx="6276975" cy="1809750"/>
+                      <a:ext cx="6400800" cy="3400425"/>
                     </a:xfrm>
                     <a:prstGeom prst="rect">
                       <a:avLst/>
@@ -3650,48 +3628,11 @@
                 </pic:pic>
               </a:graphicData>
             </a:graphic>
-          </wp:inline>
+          </wp:anchor>
         </w:drawing>
       </w:r>
-    </w:p>
-    <w:p/>
-    <w:p>
-      <w:pPr>
-        <w:pStyle w:val="Heading2"/>
-      </w:pPr>
-      <w:bookmarkStart w:id="11" w:name="_Toc526694377"/>
-      <w:r>
-        <w:t xml:space="preserve">Step </w:t>
-      </w:r>
-      <w:r>
-        <w:t>2</w:t>
-      </w:r>
-      <w:r>
-        <w:t>: (Using Website)</w:t>
-      </w:r>
-      <w:bookmarkEnd w:id="11"/>
-    </w:p>
-    <w:p>
-      <w:pPr>
-        <w:jc w:val="left"/>
-        <w:rPr>
-          <w:noProof/>
-        </w:rPr>
-      </w:pPr>
-      <w:r>
-        <w:t xml:space="preserve">To </w:t>
-      </w:r>
-      <w:r>
-        <w:t>test that the</w:t>
-      </w:r>
-      <w:r>
-        <w:t xml:space="preserve"> website </w:t>
-      </w:r>
-      <w:r>
-        <w:t xml:space="preserve">is available to any users who want to access it </w:t>
-      </w:r>
-      <w:r>
-        <w:t xml:space="preserve">to retrieve trusted news articles simply enter </w:t>
+      <w:r>
+        <w:t xml:space="preserve">To test that the website is available to any users who want to access it to retrieve trusted news articles simply enter </w:t>
       </w:r>
       <w:hyperlink r:id="rId15" w:history="1">
         <w:r>
@@ -3702,13 +3643,7 @@
         </w:r>
       </w:hyperlink>
       <w:r>
-        <w:t xml:space="preserve"> on any web browser,</w:t>
-      </w:r>
-      <w:r>
-        <w:t xml:space="preserve"> and</w:t>
-      </w:r>
-      <w:r>
-        <w:t xml:space="preserve"> the website will provide a list of articles, sorted from most referenced on the internet to lowest referenced by trusted news sources.</w:t>
+        <w:t xml:space="preserve"> on any web browser, and the website will provide a list of articles, sorted from most referenced on the internet to lowest referenced by trusted news sources.</w:t>
       </w:r>
       <w:r>
         <w:rPr>
@@ -3719,29 +3654,48 @@
     </w:p>
     <w:p>
       <w:pPr>
-        <w:jc w:val="left"/>
+        <w:ind w:left="0" w:firstLine="0"/>
+      </w:pPr>
+    </w:p>
+    <w:p>
+      <w:pPr>
+        <w:pStyle w:val="ListParagraph"/>
+        <w:numPr>
+          <w:ilvl w:val="0"/>
+          <w:numId w:val="16"/>
+        </w:numPr>
+      </w:pPr>
+      <w:r>
+        <w:t xml:space="preserve">Program will start retrieving articles, and displaying capture information on command prompt standard output (as shown below)  </w:t>
+      </w:r>
+    </w:p>
+    <w:p>
+      <w:pPr>
+        <w:pStyle w:val="ListParagraph"/>
+      </w:pPr>
+    </w:p>
+    <w:p>
+      <w:pPr>
+        <w:pStyle w:val="ListParagraph"/>
+        <w:ind w:left="1441"/>
+      </w:pPr>
+      <w:r>
         <w:rPr>
           <w:noProof/>
         </w:rPr>
-      </w:pPr>
-      <w:r>
-        <w:rPr>
-          <w:noProof/>
-        </w:rPr>
-        <w:lastRenderedPageBreak/>
         <w:drawing>
-          <wp:anchor distT="0" distB="0" distL="114300" distR="114300" simplePos="0" relativeHeight="251671552" behindDoc="0" locked="0" layoutInCell="1" allowOverlap="1" wp14:anchorId="3D1D345A" wp14:editId="2B35BC53">
+          <wp:anchor distT="0" distB="0" distL="114300" distR="114300" simplePos="0" relativeHeight="251671552" behindDoc="0" locked="0" layoutInCell="1" allowOverlap="1" wp14:anchorId="31543278" wp14:editId="24CAE52C">
             <wp:simplePos x="0" y="0"/>
-            <wp:positionH relativeFrom="margin">
+            <wp:positionH relativeFrom="page">
               <wp:align>center</wp:align>
             </wp:positionH>
             <wp:positionV relativeFrom="paragraph">
-              <wp:posOffset>201295</wp:posOffset>
+              <wp:posOffset>1148080</wp:posOffset>
             </wp:positionV>
-            <wp:extent cx="5826760" cy="3105150"/>
-            <wp:effectExtent l="0" t="0" r="2540" b="0"/>
+            <wp:extent cx="5419725" cy="1661160"/>
+            <wp:effectExtent l="0" t="0" r="9525" b="0"/>
             <wp:wrapTopAndBottom/>
-            <wp:docPr id="3" name="Picture 3"/>
+            <wp:docPr id="7" name="Picture 7"/>
             <wp:cNvGraphicFramePr>
               <a:graphicFrameLocks xmlns:a="http://schemas.openxmlformats.org/drawingml/2006/main" noChangeAspect="1"/>
             </wp:cNvGraphicFramePr>
@@ -3767,7 +3721,7 @@
                   <pic:spPr>
                     <a:xfrm>
                       <a:off x="0" y="0"/>
-                      <a:ext cx="5826760" cy="3105150"/>
+                      <a:ext cx="5419725" cy="1661160"/>
                     </a:xfrm>
                     <a:prstGeom prst="rect">
                       <a:avLst/>
@@ -3785,6 +3739,109 @@
           </wp:anchor>
         </w:drawing>
       </w:r>
+      <w:r>
+        <w:t xml:space="preserve">(Note) Please be patient as this will take some time as program retrieves articles from multiple sources and populates database. </w:t>
+      </w:r>
+      <w:r>
+        <w:t>The errors you see below are not presented to normal users accessing the TNC program through the internet. These are only visible to the administrator of the TNC program. The errors are showing when articles cannot be downloaded, and therefore cannot be parsed.</w:t>
+      </w:r>
+    </w:p>
+    <w:p>
+      <w:pPr>
+        <w:pStyle w:val="ListParagraph"/>
+        <w:numPr>
+          <w:ilvl w:val="0"/>
+          <w:numId w:val="16"/>
+        </w:numPr>
+        <w:rPr>
+          <w:noProof/>
+        </w:rPr>
+      </w:pPr>
+      <w:r>
+        <w:rPr>
+          <w:noProof/>
+        </w:rPr>
+        <w:lastRenderedPageBreak/>
+        <w:t xml:space="preserve">Webpage will display Trusted News Source (Home Page) providing information and articles </w:t>
+      </w:r>
+      <w:bookmarkStart w:id="10" w:name="_GoBack"/>
+      <w:bookmarkEnd w:id="10"/>
+      <w:r>
+        <w:rPr>
+          <w:noProof/>
+        </w:rPr>
+        <w:t>as requested (see below):</w:t>
+      </w:r>
+    </w:p>
+    <w:p>
+      <w:pPr>
+        <w:jc w:val="left"/>
+        <w:rPr>
+          <w:noProof/>
+        </w:rPr>
+      </w:pPr>
+      <w:r>
+        <w:rPr>
+          <w:noProof/>
+        </w:rPr>
+        <w:drawing>
+          <wp:anchor distT="0" distB="0" distL="114300" distR="114300" simplePos="0" relativeHeight="251675648" behindDoc="0" locked="0" layoutInCell="1" allowOverlap="1" wp14:anchorId="23E82097" wp14:editId="47D99C1B">
+            <wp:simplePos x="0" y="0"/>
+            <wp:positionH relativeFrom="column">
+              <wp:posOffset>0</wp:posOffset>
+            </wp:positionH>
+            <wp:positionV relativeFrom="paragraph">
+              <wp:posOffset>1905</wp:posOffset>
+            </wp:positionV>
+            <wp:extent cx="6400800" cy="3400425"/>
+            <wp:effectExtent l="0" t="0" r="0" b="9525"/>
+            <wp:wrapTopAndBottom/>
+            <wp:docPr id="10" name="Picture 10"/>
+            <wp:cNvGraphicFramePr>
+              <a:graphicFrameLocks xmlns:a="http://schemas.openxmlformats.org/drawingml/2006/main" noChangeAspect="1"/>
+            </wp:cNvGraphicFramePr>
+            <a:graphic xmlns:a="http://schemas.openxmlformats.org/drawingml/2006/main">
+              <a:graphicData uri="http://schemas.openxmlformats.org/drawingml/2006/picture">
+                <pic:pic xmlns:pic="http://schemas.openxmlformats.org/drawingml/2006/picture">
+                  <pic:nvPicPr>
+                    <pic:cNvPr id="1" name=""/>
+                    <pic:cNvPicPr/>
+                  </pic:nvPicPr>
+                  <pic:blipFill>
+                    <a:blip r:embed="rId17" cstate="print">
+                      <a:extLst>
+                        <a:ext uri="{28A0092B-C50C-407E-A947-70E740481C1C}">
+                          <a14:useLocalDpi xmlns:a14="http://schemas.microsoft.com/office/drawing/2010/main" val="0"/>
+                        </a:ext>
+                      </a:extLst>
+                    </a:blip>
+                    <a:stretch>
+                      <a:fillRect/>
+                    </a:stretch>
+                  </pic:blipFill>
+                  <pic:spPr>
+                    <a:xfrm>
+                      <a:off x="0" y="0"/>
+                      <a:ext cx="6400800" cy="3400425"/>
+                    </a:xfrm>
+                    <a:prstGeom prst="rect">
+                      <a:avLst/>
+                    </a:prstGeom>
+                  </pic:spPr>
+                </pic:pic>
+              </a:graphicData>
+            </a:graphic>
+          </wp:anchor>
+        </w:drawing>
+      </w:r>
+    </w:p>
+    <w:p>
+      <w:pPr>
+        <w:jc w:val="left"/>
+        <w:rPr>
+          <w:noProof/>
+        </w:rPr>
+      </w:pPr>
     </w:p>
     <w:p>
       <w:pPr>
@@ -3814,7 +3871,7 @@
       </w:pPr>
     </w:p>
     <w:sectPr>
-      <w:footerReference w:type="default" r:id="rId17"/>
+      <w:footerReference w:type="default" r:id="rId18"/>
       <w:pgSz w:w="12240" w:h="15840"/>
       <w:pgMar w:top="1440" w:right="1080" w:bottom="1440" w:left="1080" w:header="720" w:footer="720" w:gutter="0"/>
       <w:cols w:space="720"/>
@@ -4625,6 +4682,92 @@
     </w:lvl>
   </w:abstractNum>
   <w:abstractNum w:abstractNumId="5" w15:restartNumberingAfterBreak="0">
+    <w:nsid w:val="372A74D1"/>
+    <w:multiLevelType w:val="hybridMultilevel"/>
+    <w:tmpl w:val="F434F316"/>
+    <w:lvl w:ilvl="0" w:tplc="04090019">
+      <w:start w:val="1"/>
+      <w:numFmt w:val="lowerLetter"/>
+      <w:lvlText w:val="%1."/>
+      <w:lvlJc w:val="left"/>
+      <w:pPr>
+        <w:ind w:left="1091" w:hanging="360"/>
+      </w:pPr>
+    </w:lvl>
+    <w:lvl w:ilvl="1" w:tplc="04090019">
+      <w:start w:val="1"/>
+      <w:numFmt w:val="lowerLetter"/>
+      <w:lvlText w:val="%2."/>
+      <w:lvlJc w:val="left"/>
+      <w:pPr>
+        <w:ind w:left="1811" w:hanging="360"/>
+      </w:pPr>
+    </w:lvl>
+    <w:lvl w:ilvl="2" w:tplc="0409001B" w:tentative="1">
+      <w:start w:val="1"/>
+      <w:numFmt w:val="lowerRoman"/>
+      <w:lvlText w:val="%3."/>
+      <w:lvlJc w:val="right"/>
+      <w:pPr>
+        <w:ind w:left="2531" w:hanging="180"/>
+      </w:pPr>
+    </w:lvl>
+    <w:lvl w:ilvl="3" w:tplc="0409000F" w:tentative="1">
+      <w:start w:val="1"/>
+      <w:numFmt w:val="decimal"/>
+      <w:lvlText w:val="%4."/>
+      <w:lvlJc w:val="left"/>
+      <w:pPr>
+        <w:ind w:left="3251" w:hanging="360"/>
+      </w:pPr>
+    </w:lvl>
+    <w:lvl w:ilvl="4" w:tplc="04090019" w:tentative="1">
+      <w:start w:val="1"/>
+      <w:numFmt w:val="lowerLetter"/>
+      <w:lvlText w:val="%5."/>
+      <w:lvlJc w:val="left"/>
+      <w:pPr>
+        <w:ind w:left="3971" w:hanging="360"/>
+      </w:pPr>
+    </w:lvl>
+    <w:lvl w:ilvl="5" w:tplc="0409001B" w:tentative="1">
+      <w:start w:val="1"/>
+      <w:numFmt w:val="lowerRoman"/>
+      <w:lvlText w:val="%6."/>
+      <w:lvlJc w:val="right"/>
+      <w:pPr>
+        <w:ind w:left="4691" w:hanging="180"/>
+      </w:pPr>
+    </w:lvl>
+    <w:lvl w:ilvl="6" w:tplc="0409000F" w:tentative="1">
+      <w:start w:val="1"/>
+      <w:numFmt w:val="decimal"/>
+      <w:lvlText w:val="%7."/>
+      <w:lvlJc w:val="left"/>
+      <w:pPr>
+        <w:ind w:left="5411" w:hanging="360"/>
+      </w:pPr>
+    </w:lvl>
+    <w:lvl w:ilvl="7" w:tplc="04090019" w:tentative="1">
+      <w:start w:val="1"/>
+      <w:numFmt w:val="lowerLetter"/>
+      <w:lvlText w:val="%8."/>
+      <w:lvlJc w:val="left"/>
+      <w:pPr>
+        <w:ind w:left="6131" w:hanging="360"/>
+      </w:pPr>
+    </w:lvl>
+    <w:lvl w:ilvl="8" w:tplc="0409001B" w:tentative="1">
+      <w:start w:val="1"/>
+      <w:numFmt w:val="lowerRoman"/>
+      <w:lvlText w:val="%9."/>
+      <w:lvlJc w:val="right"/>
+      <w:pPr>
+        <w:ind w:left="6851" w:hanging="180"/>
+      </w:pPr>
+    </w:lvl>
+  </w:abstractNum>
+  <w:abstractNum w:abstractNumId="6" w15:restartNumberingAfterBreak="0">
     <w:nsid w:val="3DB0552B"/>
     <w:multiLevelType w:val="hybridMultilevel"/>
     <w:tmpl w:val="21E240C4"/>
@@ -4710,7 +4853,7 @@
       </w:pPr>
     </w:lvl>
   </w:abstractNum>
-  <w:abstractNum w:abstractNumId="6" w15:restartNumberingAfterBreak="0">
+  <w:abstractNum w:abstractNumId="7" w15:restartNumberingAfterBreak="0">
     <w:nsid w:val="51282400"/>
     <w:multiLevelType w:val="hybridMultilevel"/>
     <w:tmpl w:val="F434F316"/>
@@ -4796,7 +4939,7 @@
       </w:pPr>
     </w:lvl>
   </w:abstractNum>
-  <w:abstractNum w:abstractNumId="7" w15:restartNumberingAfterBreak="0">
+  <w:abstractNum w:abstractNumId="8" w15:restartNumberingAfterBreak="0">
     <w:nsid w:val="532C76D6"/>
     <w:multiLevelType w:val="multilevel"/>
     <w:tmpl w:val="C3EAA008"/>
@@ -4885,7 +5028,7 @@
       </w:pPr>
     </w:lvl>
   </w:abstractNum>
-  <w:abstractNum w:abstractNumId="8" w15:restartNumberingAfterBreak="0">
+  <w:abstractNum w:abstractNumId="9" w15:restartNumberingAfterBreak="0">
     <w:nsid w:val="543E24F3"/>
     <w:multiLevelType w:val="hybridMultilevel"/>
     <w:tmpl w:val="51C0AB2E"/>
@@ -4971,7 +5114,7 @@
       </w:pPr>
     </w:lvl>
   </w:abstractNum>
-  <w:abstractNum w:abstractNumId="9" w15:restartNumberingAfterBreak="0">
+  <w:abstractNum w:abstractNumId="10" w15:restartNumberingAfterBreak="0">
     <w:nsid w:val="5D991054"/>
     <w:multiLevelType w:val="hybridMultilevel"/>
     <w:tmpl w:val="C3287CAA"/>
@@ -5060,7 +5203,7 @@
       </w:pPr>
     </w:lvl>
   </w:abstractNum>
-  <w:abstractNum w:abstractNumId="10" w15:restartNumberingAfterBreak="0">
+  <w:abstractNum w:abstractNumId="11" w15:restartNumberingAfterBreak="0">
     <w:nsid w:val="634F21FA"/>
     <w:multiLevelType w:val="hybridMultilevel"/>
     <w:tmpl w:val="5F14E374"/>
@@ -5272,7 +5415,7 @@
       </w:rPr>
     </w:lvl>
   </w:abstractNum>
-  <w:abstractNum w:abstractNumId="11" w15:restartNumberingAfterBreak="0">
+  <w:abstractNum w:abstractNumId="12" w15:restartNumberingAfterBreak="0">
     <w:nsid w:val="6D831157"/>
     <w:multiLevelType w:val="hybridMultilevel"/>
     <w:tmpl w:val="D120673A"/>
@@ -5358,7 +5501,7 @@
       </w:pPr>
     </w:lvl>
   </w:abstractNum>
-  <w:abstractNum w:abstractNumId="12" w15:restartNumberingAfterBreak="0">
+  <w:abstractNum w:abstractNumId="13" w15:restartNumberingAfterBreak="0">
     <w:nsid w:val="6D8A1FA8"/>
     <w:multiLevelType w:val="multilevel"/>
     <w:tmpl w:val="C3EAA008"/>
@@ -5447,7 +5590,7 @@
       </w:pPr>
     </w:lvl>
   </w:abstractNum>
-  <w:abstractNum w:abstractNumId="13" w15:restartNumberingAfterBreak="0">
+  <w:abstractNum w:abstractNumId="14" w15:restartNumberingAfterBreak="0">
     <w:nsid w:val="792E2D6C"/>
     <w:multiLevelType w:val="hybridMultilevel"/>
     <w:tmpl w:val="706A1422"/>
@@ -5659,7 +5802,7 @@
       </w:rPr>
     </w:lvl>
   </w:abstractNum>
-  <w:abstractNum w:abstractNumId="14" w15:restartNumberingAfterBreak="0">
+  <w:abstractNum w:abstractNumId="15" w15:restartNumberingAfterBreak="0">
     <w:nsid w:val="7D126C32"/>
     <w:multiLevelType w:val="hybridMultilevel"/>
     <w:tmpl w:val="F434F316"/>
@@ -5746,49 +5889,52 @@
     </w:lvl>
   </w:abstractNum>
   <w:num w:numId="1">
-    <w:abstractNumId w:val="13"/>
+    <w:abstractNumId w:val="14"/>
   </w:num>
   <w:num w:numId="2">
     <w:abstractNumId w:val="4"/>
   </w:num>
   <w:num w:numId="3">
-    <w:abstractNumId w:val="10"/>
+    <w:abstractNumId w:val="11"/>
   </w:num>
   <w:num w:numId="4">
     <w:abstractNumId w:val="0"/>
   </w:num>
   <w:num w:numId="5">
-    <w:abstractNumId w:val="12"/>
+    <w:abstractNumId w:val="13"/>
   </w:num>
   <w:num w:numId="6">
     <w:abstractNumId w:val="3"/>
   </w:num>
   <w:num w:numId="7">
-    <w:abstractNumId w:val="5"/>
+    <w:abstractNumId w:val="6"/>
   </w:num>
   <w:num w:numId="8">
-    <w:abstractNumId w:val="11"/>
+    <w:abstractNumId w:val="12"/>
   </w:num>
   <w:num w:numId="9">
-    <w:abstractNumId w:val="7"/>
+    <w:abstractNumId w:val="8"/>
   </w:num>
   <w:num w:numId="10">
     <w:abstractNumId w:val="1"/>
   </w:num>
   <w:num w:numId="11">
-    <w:abstractNumId w:val="8"/>
+    <w:abstractNumId w:val="9"/>
   </w:num>
   <w:num w:numId="12">
-    <w:abstractNumId w:val="6"/>
+    <w:abstractNumId w:val="7"/>
   </w:num>
   <w:num w:numId="13">
-    <w:abstractNumId w:val="14"/>
+    <w:abstractNumId w:val="15"/>
   </w:num>
   <w:num w:numId="14">
     <w:abstractNumId w:val="2"/>
   </w:num>
   <w:num w:numId="15">
-    <w:abstractNumId w:val="9"/>
+    <w:abstractNumId w:val="10"/>
+  </w:num>
+  <w:num w:numId="16">
+    <w:abstractNumId w:val="5"/>
   </w:num>
 </w:numbering>
 </file>
@@ -6870,7 +7016,7 @@
 </file>
 
 <file path=customXml/itemProps1.xml><?xml version="1.0" encoding="utf-8"?>
-<ds:datastoreItem xmlns:ds="http://schemas.openxmlformats.org/officeDocument/2006/customXml" ds:itemID="{C101EFA1-F6E2-476E-B489-8C51860C62C7}">
+<ds:datastoreItem xmlns:ds="http://schemas.openxmlformats.org/officeDocument/2006/customXml" ds:itemID="{174D58CB-7662-4201-A3D4-D878DA879BD5}">
   <ds:schemaRefs>
     <ds:schemaRef ds:uri="http://schemas.openxmlformats.org/officeDocument/2006/bibliography"/>
   </ds:schemaRefs>

</xml_diff>